<commit_message>
update documentation/projman/Quality Management Plan - Domingo.docx
</commit_message>
<xml_diff>
--- a/documentation/projman/Quality Management Plan - Domingo.docx
+++ b/documentation/projman/Quality Management Plan - Domingo.docx
@@ -45,16 +45,7 @@
           <w:sz w:val="32"/>
           <w:szCs w:val="32"/>
         </w:rPr>
-        <w:t>Quality</w:t>
-      </w:r>
-      <w:r>
-        <w:rPr>
-          <w:rFonts w:ascii="Arial" w:eastAsia="Arial" w:hAnsi="Arial" w:cs="Arial"/>
-          <w:color w:val="000000" w:themeColor="text1"/>
-          <w:sz w:val="32"/>
-          <w:szCs w:val="32"/>
-        </w:rPr>
-        <w:t xml:space="preserve"> Management </w:t>
+        <w:t xml:space="preserve">Quality Management </w:t>
       </w:r>
       <w:r>
         <w:rPr>
@@ -436,11 +427,6 @@
               <w:noProof/>
             </w:rPr>
             <w:tab/>
-          </w:r>
-          <w:r>
-            <w:rPr>
-              <w:noProof/>
-            </w:rPr>
             <w:t>3</w:t>
           </w:r>
         </w:p>
@@ -798,22 +784,62 @@
     <w:p>
       <w:pPr>
         <w:spacing w:line="360" w:lineRule="auto"/>
-        <w:rPr>
-          <w:rFonts w:ascii="Times New Roman" w:hAnsi="Times New Roman" w:cs="Times New Roman"/>
-          <w:b/>
-          <w:bCs/>
-          <w:sz w:val="24"/>
-          <w:szCs w:val="24"/>
-        </w:rPr>
-      </w:pPr>
-      <w:r>
-        <w:rPr>
-          <w:rFonts w:ascii="Times New Roman" w:hAnsi="Times New Roman" w:cs="Times New Roman"/>
-          <w:b/>
-          <w:bCs/>
-          <w:sz w:val="24"/>
-          <w:szCs w:val="24"/>
-        </w:rPr>
+        <w:jc w:val="center"/>
+        <w:rPr>
+          <w:rFonts w:ascii="Times New Roman" w:hAnsi="Times New Roman" w:cs="Times New Roman"/>
+          <w:b/>
+          <w:bCs/>
+          <w:sz w:val="24"/>
+          <w:szCs w:val="24"/>
+        </w:rPr>
+      </w:pPr>
+    </w:p>
+    <w:p>
+      <w:pPr>
+        <w:spacing w:line="360" w:lineRule="auto"/>
+        <w:jc w:val="center"/>
+        <w:rPr>
+          <w:rFonts w:ascii="Times New Roman" w:hAnsi="Times New Roman" w:cs="Times New Roman"/>
+          <w:b/>
+          <w:bCs/>
+          <w:sz w:val="24"/>
+          <w:szCs w:val="24"/>
+        </w:rPr>
+      </w:pPr>
+    </w:p>
+    <w:p>
+      <w:pPr>
+        <w:spacing w:line="360" w:lineRule="auto"/>
+        <w:jc w:val="center"/>
+        <w:rPr>
+          <w:rFonts w:ascii="Times New Roman" w:hAnsi="Times New Roman" w:cs="Times New Roman"/>
+          <w:b/>
+          <w:bCs/>
+          <w:sz w:val="24"/>
+          <w:szCs w:val="24"/>
+        </w:rPr>
+      </w:pPr>
+    </w:p>
+    <w:p>
+      <w:pPr>
+        <w:spacing w:line="360" w:lineRule="auto"/>
+        <w:rPr>
+          <w:rFonts w:ascii="Times New Roman" w:hAnsi="Times New Roman" w:cs="Times New Roman"/>
+          <w:b/>
+          <w:bCs/>
+          <w:sz w:val="24"/>
+          <w:szCs w:val="24"/>
+        </w:rPr>
+      </w:pPr>
+      <w:r>
+        <w:rPr>
+          <w:rFonts w:ascii="Times New Roman" w:hAnsi="Times New Roman" w:cs="Times New Roman"/>
+          <w:b/>
+          <w:bCs/>
+          <w:sz w:val="24"/>
+          <w:szCs w:val="24"/>
+        </w:rPr>
+        <w:lastRenderedPageBreak/>
         <w:t>6.8.1 Introduction</w:t>
       </w:r>
     </w:p>
@@ -856,17 +882,7 @@
           <w:szCs w:val="24"/>
           <w:lang w:eastAsia="en-PH"/>
         </w:rPr>
-        <w:t xml:space="preserve"> Wood and Iron Works project will be established by this plan. In </w:t>
-      </w:r>
-      <w:r>
-        <w:rPr>
-          <w:rFonts w:ascii="Times New Roman" w:hAnsi="Times New Roman" w:cs="Times New Roman"/>
-          <w:sz w:val="24"/>
-          <w:szCs w:val="24"/>
-          <w:lang w:eastAsia="en-PH"/>
-        </w:rPr>
-        <w:lastRenderedPageBreak/>
-        <w:t>addition, it offers a structure for resolving quality issues, illustrating the jobs and obligations of team members, and enumerating the standards and techniques connected with quality.</w:t>
+        <w:t xml:space="preserve"> Wood and Iron Works project will be established by this plan. In addition, it offers a structure for resolving quality issues, illustrating the jobs and obligations of team members, and enumerating the standards and techniques connected with quality.</w:t>
       </w:r>
     </w:p>
     <w:p>
@@ -1330,6 +1346,7 @@
                 <w:sz w:val="24"/>
                 <w:szCs w:val="24"/>
               </w:rPr>
+              <w:lastRenderedPageBreak/>
               <w:t>Project Manager</w:t>
             </w:r>
           </w:p>
@@ -1438,16 +1455,7 @@
                 <w:sz w:val="24"/>
                 <w:szCs w:val="24"/>
               </w:rPr>
-              <w:t xml:space="preserve">esponsible for ensuring that the team adheres to the Scrum principles and cooperates with </w:t>
-            </w:r>
-            <w:r>
-              <w:rPr>
-                <w:rFonts w:ascii="Times New Roman" w:hAnsi="Times New Roman" w:cs="Times New Roman"/>
-                <w:sz w:val="24"/>
-                <w:szCs w:val="24"/>
-              </w:rPr>
-              <w:lastRenderedPageBreak/>
-              <w:t>Product Owner and Development Team to enhance the final product.</w:t>
+              <w:t>esponsible for ensuring that the team adheres to the Scrum principles and cooperates with Product Owner and Development Team to enhance the final product.</w:t>
             </w:r>
           </w:p>
           <w:p>
@@ -1494,7 +1502,6 @@
                 <w:sz w:val="24"/>
                 <w:szCs w:val="24"/>
               </w:rPr>
-              <w:lastRenderedPageBreak/>
               <w:t xml:space="preserve">Project Development Team </w:t>
             </w:r>
           </w:p>
@@ -1798,7 +1805,16 @@
           <w:sz w:val="24"/>
           <w:szCs w:val="24"/>
         </w:rPr>
-        <w:t>This procedure includes creating the Product Backlog and establishing quality objectives to guarantee that the project transition produces value and abides by quality standards</w:t>
+        <w:t xml:space="preserve">This procedure includes creating the Product </w:t>
+      </w:r>
+      <w:r>
+        <w:rPr>
+          <w:rFonts w:ascii="Times New Roman" w:hAnsi="Times New Roman" w:cs="Times New Roman"/>
+          <w:sz w:val="24"/>
+          <w:szCs w:val="24"/>
+        </w:rPr>
+        <w:lastRenderedPageBreak/>
+        <w:t>Backlog and establishing quality objectives to guarantee that the project transition produces value and abides by quality standards</w:t>
       </w:r>
       <w:r>
         <w:rPr>
@@ -1876,7 +1892,6 @@
           <w:sz w:val="24"/>
           <w:szCs w:val="24"/>
         </w:rPr>
-        <w:lastRenderedPageBreak/>
         <w:t>Quality Assurance:</w:t>
       </w:r>
       <w:r>
@@ -2063,6 +2078,7 @@
           <w:sz w:val="24"/>
           <w:szCs w:val="24"/>
         </w:rPr>
+        <w:lastRenderedPageBreak/>
         <w:t xml:space="preserve">The </w:t>
       </w:r>
       <w:r>
@@ -2162,7 +2178,6 @@
           <w:sz w:val="24"/>
           <w:szCs w:val="24"/>
         </w:rPr>
-        <w:lastRenderedPageBreak/>
         <w:t>The system will have user-friendly instructions and an interface, making it easy to operate and meet all the requirements for the project.</w:t>
       </w:r>
     </w:p>
@@ -2502,6 +2517,7 @@
           <w:sz w:val="24"/>
           <w:szCs w:val="24"/>
         </w:rPr>
+        <w:lastRenderedPageBreak/>
         <w:t>Continuous client feedback collection and analysis, system performance monitoring, and internal audits to find areas for improvement will all be part of the development team's continuous improvement process.</w:t>
       </w:r>
       <w:r>
@@ -2588,7 +2604,6 @@
           <w:sz w:val="24"/>
           <w:szCs w:val="24"/>
         </w:rPr>
-        <w:lastRenderedPageBreak/>
         <w:t xml:space="preserve">The Agile approach will be used to carry out the quality assurance approach for the </w:t>
       </w:r>
       <w:proofErr w:type="spellStart"/>
@@ -2868,6 +2883,7 @@
           <w:szCs w:val="24"/>
           <w:lang w:eastAsia="en-PH"/>
         </w:rPr>
+        <w:lastRenderedPageBreak/>
         <w:t xml:space="preserve">The process of quality control within the </w:t>
       </w:r>
       <w:proofErr w:type="spellStart"/>
@@ -2936,7 +2952,6 @@
           <w:szCs w:val="24"/>
           <w:lang w:eastAsia="en-PH"/>
         </w:rPr>
-        <w:lastRenderedPageBreak/>
         <w:t>Continuous Testing and Feedback:</w:t>
       </w:r>
       <w:r>
@@ -3335,6 +3350,7 @@
           <w:sz w:val="24"/>
           <w:szCs w:val="24"/>
         </w:rPr>
+        <w:lastRenderedPageBreak/>
         <w:t xml:space="preserve">The </w:t>
       </w:r>
       <w:proofErr w:type="spellStart"/>
@@ -3375,7 +3391,6 @@
           <w:szCs w:val="24"/>
           <w:lang w:eastAsia="en-PH"/>
         </w:rPr>
-        <w:lastRenderedPageBreak/>
         <w:t>The Quality control procedures will be applied at every phase of the development process to ensure compliance with standards and requirements. These measures will be documented and available on a platform for collaboration and documentation, like an application for project management.</w:t>
       </w:r>
     </w:p>

</xml_diff>

<commit_message>
updated documentation/projman/Quality Management Plan - Domingo.docx
</commit_message>
<xml_diff>
--- a/documentation/projman/Quality Management Plan - Domingo.docx
+++ b/documentation/projman/Quality Management Plan - Domingo.docx
@@ -67,7 +67,6 @@
           <w:szCs w:val="32"/>
         </w:rPr>
       </w:pPr>
-      <w:proofErr w:type="spellStart"/>
       <w:r>
         <w:rPr>
           <w:rFonts w:ascii="Arial" w:eastAsia="Arial" w:hAnsi="Arial" w:cs="Arial"/>
@@ -77,19 +76,7 @@
           <w:sz w:val="32"/>
           <w:szCs w:val="32"/>
         </w:rPr>
-        <w:t>Villamin</w:t>
-      </w:r>
-      <w:proofErr w:type="spellEnd"/>
-      <w:r>
-        <w:rPr>
-          <w:rFonts w:ascii="Arial" w:eastAsia="Arial" w:hAnsi="Arial" w:cs="Arial"/>
-          <w:i/>
-          <w:iCs/>
-          <w:color w:val="000000" w:themeColor="text1"/>
-          <w:sz w:val="32"/>
-          <w:szCs w:val="32"/>
-        </w:rPr>
-        <w:t xml:space="preserve"> Wood and Iron Works System</w:t>
+        <w:t>Villamin Wood and Iron Works System</w:t>
       </w:r>
     </w:p>
     <w:p>
@@ -201,7 +188,6 @@
           <w:szCs w:val="32"/>
         </w:rPr>
       </w:pPr>
-      <w:proofErr w:type="spellStart"/>
       <w:r>
         <w:rPr>
           <w:rFonts w:ascii="Arial" w:eastAsia="Arial" w:hAnsi="Arial" w:cs="Arial"/>
@@ -209,17 +195,7 @@
           <w:sz w:val="32"/>
           <w:szCs w:val="32"/>
         </w:rPr>
-        <w:t>Villamin</w:t>
-      </w:r>
-      <w:proofErr w:type="spellEnd"/>
-      <w:r>
-        <w:rPr>
-          <w:rFonts w:ascii="Arial" w:eastAsia="Arial" w:hAnsi="Arial" w:cs="Arial"/>
-          <w:color w:val="000000" w:themeColor="text1"/>
-          <w:sz w:val="32"/>
-          <w:szCs w:val="32"/>
-        </w:rPr>
-        <w:t xml:space="preserve"> Wood and Iron Works</w:t>
+        <w:t>Villamin Wood and Iron Works</w:t>
       </w:r>
     </w:p>
     <w:p>
@@ -862,27 +838,7 @@
           <w:szCs w:val="24"/>
           <w:lang w:eastAsia="en-PH"/>
         </w:rPr>
-        <w:t xml:space="preserve">To ensure consistently high quality throughout the project, a quality management plan, and an agile methodology is needed to complete the requirements. The quality standards for evaluating the </w:t>
-      </w:r>
-      <w:proofErr w:type="spellStart"/>
-      <w:r>
-        <w:rPr>
-          <w:rFonts w:ascii="Times New Roman" w:hAnsi="Times New Roman" w:cs="Times New Roman"/>
-          <w:sz w:val="24"/>
-          <w:szCs w:val="24"/>
-          <w:lang w:eastAsia="en-PH"/>
-        </w:rPr>
-        <w:t>Villamin</w:t>
-      </w:r>
-      <w:proofErr w:type="spellEnd"/>
-      <w:r>
-        <w:rPr>
-          <w:rFonts w:ascii="Times New Roman" w:hAnsi="Times New Roman" w:cs="Times New Roman"/>
-          <w:sz w:val="24"/>
-          <w:szCs w:val="24"/>
-          <w:lang w:eastAsia="en-PH"/>
-        </w:rPr>
-        <w:t xml:space="preserve"> Wood and Iron Works project will be established by this plan. In addition, it offers a structure for resolving quality issues, illustrating the jobs and obligations of team members, and enumerating the standards and techniques connected with quality.</w:t>
+        <w:t>To ensure consistently high quality throughout the project, a quality management plan, and an agile methodology is needed to complete the requirements. The quality standards for evaluating the Villamin Wood and Iron Works project will be established by this plan. In addition, it offers a structure for resolving quality issues, illustrating the jobs and obligations of team members, and enumerating the standards and techniques connected with quality.</w:t>
       </w:r>
     </w:p>
     <w:p>
@@ -1056,27 +1012,7 @@
           <w:szCs w:val="24"/>
           <w:lang w:eastAsia="en-PH"/>
         </w:rPr>
-        <w:t xml:space="preserve">The system implemented by </w:t>
-      </w:r>
-      <w:proofErr w:type="spellStart"/>
-      <w:r>
-        <w:rPr>
-          <w:rFonts w:ascii="Times New Roman" w:hAnsi="Times New Roman" w:cs="Times New Roman"/>
-          <w:sz w:val="24"/>
-          <w:szCs w:val="24"/>
-          <w:lang w:eastAsia="en-PH"/>
-        </w:rPr>
-        <w:t>Villamin</w:t>
-      </w:r>
-      <w:proofErr w:type="spellEnd"/>
-      <w:r>
-        <w:rPr>
-          <w:rFonts w:ascii="Times New Roman" w:hAnsi="Times New Roman" w:cs="Times New Roman"/>
-          <w:sz w:val="24"/>
-          <w:szCs w:val="24"/>
-          <w:lang w:eastAsia="en-PH"/>
-        </w:rPr>
-        <w:t xml:space="preserve"> Wood and Iron Works will prioritize user-friendliness and accommodation for the two clients and the actual business. It will seamlessly integrate with the organization's current technology, ensuring adaptability. The Quality Management Plan will encompass both product and process quality standards. It will include a comprehensive strategy with specific procedures and reporting </w:t>
+        <w:t xml:space="preserve">The system implemented by Villamin Wood and Iron Works will prioritize user-friendliness and accommodation for the two clients and the actual business. It will seamlessly integrate with the organization's current technology, ensuring adaptability. The Quality Management Plan will encompass both product and process quality standards. It will include a comprehensive strategy with specific procedures and reporting </w:t>
       </w:r>
       <w:r>
         <w:rPr>
@@ -1204,7 +1140,25 @@
           <w:szCs w:val="24"/>
           <w:lang w:eastAsia="en-PH"/>
         </w:rPr>
-        <w:t>stakeholders, the Quality Management Plan will provide a comprehensive framework for effectively managing and maintaining the project's quality</w:t>
+        <w:t>stakeholders, the Quality Management Plan will provide a comprehensive</w:t>
+      </w:r>
+      <w:r>
+        <w:rPr>
+          <w:rFonts w:ascii="Times New Roman" w:hAnsi="Times New Roman" w:cs="Times New Roman"/>
+          <w:sz w:val="24"/>
+          <w:szCs w:val="24"/>
+          <w:lang w:eastAsia="en-PH"/>
+        </w:rPr>
+        <w:t xml:space="preserve"> system</w:t>
+      </w:r>
+      <w:r>
+        <w:rPr>
+          <w:rFonts w:ascii="Times New Roman" w:hAnsi="Times New Roman" w:cs="Times New Roman"/>
+          <w:sz w:val="24"/>
+          <w:szCs w:val="24"/>
+          <w:lang w:eastAsia="en-PH"/>
+        </w:rPr>
+        <w:t xml:space="preserve"> for effectively managing and maintaining the project's quality</w:t>
       </w:r>
       <w:r>
         <w:rPr>
@@ -1222,27 +1176,7 @@
           <w:szCs w:val="24"/>
           <w:lang w:eastAsia="en-PH"/>
         </w:rPr>
-        <w:t xml:space="preserve"> </w:t>
-      </w:r>
-      <w:proofErr w:type="gramStart"/>
-      <w:r>
-        <w:rPr>
-          <w:rFonts w:ascii="Times New Roman" w:hAnsi="Times New Roman" w:cs="Times New Roman"/>
-          <w:sz w:val="24"/>
-          <w:szCs w:val="24"/>
-          <w:lang w:eastAsia="en-PH"/>
-        </w:rPr>
-        <w:t>In order to</w:t>
-      </w:r>
-      <w:proofErr w:type="gramEnd"/>
-      <w:r>
-        <w:rPr>
-          <w:rFonts w:ascii="Times New Roman" w:hAnsi="Times New Roman" w:cs="Times New Roman"/>
-          <w:sz w:val="24"/>
-          <w:szCs w:val="24"/>
-          <w:lang w:eastAsia="en-PH"/>
-        </w:rPr>
-        <w:t xml:space="preserve"> determine and address any quality issues which may arise, the plan will lay down a detailed set of procedures.</w:t>
+        <w:t xml:space="preserve"> In order to determine and address any quality issues which may arise, the plan will lay down a detailed set of procedures.</w:t>
       </w:r>
     </w:p>
     <w:tbl>
@@ -2016,25 +1950,7 @@
           <w:sz w:val="24"/>
           <w:szCs w:val="24"/>
         </w:rPr>
-        <w:t xml:space="preserve">In conclusion, the </w:t>
-      </w:r>
-      <w:proofErr w:type="spellStart"/>
-      <w:r>
-        <w:rPr>
-          <w:rFonts w:ascii="Times New Roman" w:hAnsi="Times New Roman" w:cs="Times New Roman"/>
-          <w:sz w:val="24"/>
-          <w:szCs w:val="24"/>
-        </w:rPr>
-        <w:t>Villamin</w:t>
-      </w:r>
-      <w:proofErr w:type="spellEnd"/>
-      <w:r>
-        <w:rPr>
-          <w:rFonts w:ascii="Times New Roman" w:hAnsi="Times New Roman" w:cs="Times New Roman"/>
-          <w:sz w:val="24"/>
-          <w:szCs w:val="24"/>
-        </w:rPr>
-        <w:t xml:space="preserve"> Wood and Iron Works system project's quality management strategy will prioritize the delivery of a high-quality product that meets customer requirements by employing an Agile methodology. To go beyond meeting quality expectations, the approach will remain adaptable and continuously improved, and the team ensures that it is in line with the organization's quality standards and that it fulfills the requirements of the project stakeholders.</w:t>
+        <w:t>In conclusion, the Villamin Wood and Iron Works system project's quality management strategy will prioritize the delivery of a high-quality product that meets customer requirements by employing an Agile methodology. To go beyond meeting quality expectations, the approach will remain adaptable and continuously improved, and the team ensures that it is in line with the organization's quality standards and that it fulfills the requirements of the project stakeholders.</w:t>
       </w:r>
     </w:p>
     <w:p>
@@ -2095,43 +2011,7 @@
           <w:sz w:val="24"/>
           <w:szCs w:val="24"/>
         </w:rPr>
-        <w:t xml:space="preserve"> and archive quality rules and guidelines that focus on the quality of the </w:t>
-      </w:r>
-      <w:proofErr w:type="spellStart"/>
-      <w:r>
-        <w:rPr>
-          <w:rFonts w:ascii="Times New Roman" w:hAnsi="Times New Roman" w:cs="Times New Roman"/>
-          <w:sz w:val="24"/>
-          <w:szCs w:val="24"/>
-        </w:rPr>
-        <w:t>Villamin</w:t>
-      </w:r>
-      <w:proofErr w:type="spellEnd"/>
-      <w:r>
-        <w:rPr>
-          <w:rFonts w:ascii="Times New Roman" w:hAnsi="Times New Roman" w:cs="Times New Roman"/>
-          <w:sz w:val="24"/>
-          <w:szCs w:val="24"/>
-        </w:rPr>
-        <w:t xml:space="preserve"> Wood and Iron Works Framework. Testing and evaluation, in addition to input from the client and stakeholders' feedback, will be incorporated to achieve this goal and guarantee compliance with the following criteria. The following quality standards and requirements will be met by the </w:t>
-      </w:r>
-      <w:proofErr w:type="spellStart"/>
-      <w:r>
-        <w:rPr>
-          <w:rFonts w:ascii="Times New Roman" w:hAnsi="Times New Roman" w:cs="Times New Roman"/>
-          <w:sz w:val="24"/>
-          <w:szCs w:val="24"/>
-        </w:rPr>
-        <w:t>Villamin</w:t>
-      </w:r>
-      <w:proofErr w:type="spellEnd"/>
-      <w:r>
-        <w:rPr>
-          <w:rFonts w:ascii="Times New Roman" w:hAnsi="Times New Roman" w:cs="Times New Roman"/>
-          <w:sz w:val="24"/>
-          <w:szCs w:val="24"/>
-        </w:rPr>
-        <w:t xml:space="preserve"> Wood and Iron Works System:</w:t>
+        <w:t xml:space="preserve"> and archive quality rules and guidelines that focus on the quality of the Villamin Wood and Iron Works Framework. Testing and evaluation, in addition to input from the client and stakeholders' feedback, will be incorporated to achieve this goal and guarantee compliance with the following criteria. The following quality standards and requirements will be met by the Villamin Wood and Iron Works System:</w:t>
       </w:r>
     </w:p>
     <w:p>
@@ -2400,25 +2280,7 @@
           <w:sz w:val="24"/>
           <w:szCs w:val="24"/>
         </w:rPr>
-        <w:t xml:space="preserve">Before deploying to the client, the group will evaluate and test the </w:t>
-      </w:r>
-      <w:proofErr w:type="spellStart"/>
-      <w:r>
-        <w:rPr>
-          <w:rFonts w:ascii="Times New Roman" w:hAnsi="Times New Roman" w:cs="Times New Roman"/>
-          <w:sz w:val="24"/>
-          <w:szCs w:val="24"/>
-        </w:rPr>
-        <w:t>Villamin</w:t>
-      </w:r>
-      <w:proofErr w:type="spellEnd"/>
-      <w:r>
-        <w:rPr>
-          <w:rFonts w:ascii="Times New Roman" w:hAnsi="Times New Roman" w:cs="Times New Roman"/>
-          <w:sz w:val="24"/>
-          <w:szCs w:val="24"/>
-        </w:rPr>
-        <w:t xml:space="preserve"> Wood and Iron Works </w:t>
+        <w:t xml:space="preserve">Before deploying to the client, the group will evaluate and test the Villamin Wood and Iron Works </w:t>
       </w:r>
       <w:r>
         <w:rPr>
@@ -2534,25 +2396,7 @@
           <w:sz w:val="24"/>
           <w:szCs w:val="24"/>
         </w:rPr>
-        <w:t xml:space="preserve">his kind of setup will be incorporated into the venture to guarantee that the </w:t>
-      </w:r>
-      <w:proofErr w:type="spellStart"/>
-      <w:r>
-        <w:rPr>
-          <w:rFonts w:ascii="Times New Roman" w:hAnsi="Times New Roman" w:cs="Times New Roman"/>
-          <w:sz w:val="24"/>
-          <w:szCs w:val="24"/>
-        </w:rPr>
-        <w:t>Villamin</w:t>
-      </w:r>
-      <w:proofErr w:type="spellEnd"/>
-      <w:r>
-        <w:rPr>
-          <w:rFonts w:ascii="Times New Roman" w:hAnsi="Times New Roman" w:cs="Times New Roman"/>
-          <w:sz w:val="24"/>
-          <w:szCs w:val="24"/>
-        </w:rPr>
-        <w:t xml:space="preserve"> Wood and Iron Works System ensures quality standards are met as well as proactively adjusts to developing client needs</w:t>
+        <w:t>his kind of setup will be incorporated into the venture to guarantee that the Villamin Wood and Iron Works System ensures quality standards are met as well as proactively adjusts to developing client needs</w:t>
       </w:r>
       <w:r>
         <w:rPr>
@@ -2604,25 +2448,7 @@
           <w:sz w:val="24"/>
           <w:szCs w:val="24"/>
         </w:rPr>
-        <w:t xml:space="preserve">The Agile approach will be used to carry out the quality assurance approach for the </w:t>
-      </w:r>
-      <w:proofErr w:type="spellStart"/>
-      <w:r>
-        <w:rPr>
-          <w:rFonts w:ascii="Times New Roman" w:hAnsi="Times New Roman" w:cs="Times New Roman"/>
-          <w:sz w:val="24"/>
-          <w:szCs w:val="24"/>
-        </w:rPr>
-        <w:t>Villamin</w:t>
-      </w:r>
-      <w:proofErr w:type="spellEnd"/>
-      <w:r>
-        <w:rPr>
-          <w:rFonts w:ascii="Times New Roman" w:hAnsi="Times New Roman" w:cs="Times New Roman"/>
-          <w:sz w:val="24"/>
-          <w:szCs w:val="24"/>
-        </w:rPr>
-        <w:t xml:space="preserve"> Wood and Iron Works System project. This strategy aims to achieve appropriate implementation through consistent enhancement and teamwork. The following actions will be taken:</w:t>
+        <w:t>The Agile approach will be used to carry out the quality assurance approach for the Villamin Wood and Iron Works System project. This strategy aims to achieve appropriate implementation through consistent enhancement and teamwork. The following actions will be taken:</w:t>
       </w:r>
     </w:p>
     <w:p>
@@ -2884,27 +2710,7 @@
           <w:lang w:eastAsia="en-PH"/>
         </w:rPr>
         <w:lastRenderedPageBreak/>
-        <w:t xml:space="preserve">The process of quality control within the </w:t>
-      </w:r>
-      <w:proofErr w:type="spellStart"/>
-      <w:r>
-        <w:rPr>
-          <w:rFonts w:ascii="Times New Roman" w:hAnsi="Times New Roman" w:cs="Times New Roman"/>
-          <w:sz w:val="24"/>
-          <w:szCs w:val="24"/>
-          <w:lang w:eastAsia="en-PH"/>
-        </w:rPr>
-        <w:t>Villamin</w:t>
-      </w:r>
-      <w:proofErr w:type="spellEnd"/>
-      <w:r>
-        <w:rPr>
-          <w:rFonts w:ascii="Times New Roman" w:hAnsi="Times New Roman" w:cs="Times New Roman"/>
-          <w:sz w:val="24"/>
-          <w:szCs w:val="24"/>
-          <w:lang w:eastAsia="en-PH"/>
-        </w:rPr>
-        <w:t xml:space="preserve"> Wood and Iron Works System project will be established into the Agile approach with the goal of ensuring that quality meets expectations through teamwork and continuous development. These are the following steps that involve </w:t>
+        <w:t xml:space="preserve">The process of quality control within the Villamin Wood and Iron Works System project will be established into the Agile approach with the goal of ensuring that quality meets expectations through teamwork and continuous development. These are the following steps that involve </w:t>
       </w:r>
       <w:r>
         <w:rPr>
@@ -3054,27 +2860,7 @@
           <w:szCs w:val="24"/>
           <w:lang w:eastAsia="en-PH"/>
         </w:rPr>
-        <w:t xml:space="preserve">The </w:t>
-      </w:r>
-      <w:proofErr w:type="spellStart"/>
-      <w:r>
-        <w:rPr>
-          <w:rFonts w:ascii="Times New Roman" w:hAnsi="Times New Roman" w:cs="Times New Roman"/>
-          <w:sz w:val="24"/>
-          <w:szCs w:val="24"/>
-          <w:lang w:eastAsia="en-PH"/>
-        </w:rPr>
-        <w:t>Villamin</w:t>
-      </w:r>
-      <w:proofErr w:type="spellEnd"/>
-      <w:r>
-        <w:rPr>
-          <w:rFonts w:ascii="Times New Roman" w:hAnsi="Times New Roman" w:cs="Times New Roman"/>
-          <w:sz w:val="24"/>
-          <w:szCs w:val="24"/>
-          <w:lang w:eastAsia="en-PH"/>
-        </w:rPr>
-        <w:t xml:space="preserve"> Wood and Iron Works System will undergo testing across several phases, including mobile devices and any browser, to confirm consistency and handle any potential problems within the system.</w:t>
+        <w:t>The Villamin Wood and Iron Works System will undergo testing across several phases, including mobile devices and any browser, to confirm consistency and handle any potential problems within the system.</w:t>
       </w:r>
     </w:p>
     <w:p>
@@ -3111,27 +2897,7 @@
           <w:szCs w:val="24"/>
           <w:lang w:eastAsia="en-PH"/>
         </w:rPr>
-        <w:t xml:space="preserve">The project team will carefully monitor the performance and effectiveness of the </w:t>
-      </w:r>
-      <w:proofErr w:type="spellStart"/>
-      <w:r>
-        <w:rPr>
-          <w:rFonts w:ascii="Times New Roman" w:hAnsi="Times New Roman" w:cs="Times New Roman"/>
-          <w:sz w:val="24"/>
-          <w:szCs w:val="24"/>
-          <w:lang w:eastAsia="en-PH"/>
-        </w:rPr>
-        <w:t>Villamin</w:t>
-      </w:r>
-      <w:proofErr w:type="spellEnd"/>
-      <w:r>
-        <w:rPr>
-          <w:rFonts w:ascii="Times New Roman" w:hAnsi="Times New Roman" w:cs="Times New Roman"/>
-          <w:sz w:val="24"/>
-          <w:szCs w:val="24"/>
-          <w:lang w:eastAsia="en-PH"/>
-        </w:rPr>
-        <w:t xml:space="preserve"> Wood and Iron Works system following its installation. This requires constant performance and functioning system monitoring.</w:t>
+        <w:t>The project team will carefully monitor the performance and effectiveness of the Villamin Wood and Iron Works system following its installation. This requires constant performance and functioning system monitoring.</w:t>
       </w:r>
     </w:p>
     <w:p>
@@ -3177,27 +2943,7 @@
           <w:szCs w:val="24"/>
           <w:lang w:eastAsia="en-PH"/>
         </w:rPr>
-        <w:t xml:space="preserve">The project team will adhere </w:t>
-      </w:r>
-      <w:proofErr w:type="gramStart"/>
-      <w:r>
-        <w:rPr>
-          <w:rFonts w:ascii="Times New Roman" w:hAnsi="Times New Roman" w:cs="Times New Roman"/>
-          <w:sz w:val="24"/>
-          <w:szCs w:val="24"/>
-          <w:lang w:eastAsia="en-PH"/>
-        </w:rPr>
-        <w:t>to</w:t>
-      </w:r>
-      <w:proofErr w:type="gramEnd"/>
-      <w:r>
-        <w:rPr>
-          <w:rFonts w:ascii="Times New Roman" w:hAnsi="Times New Roman" w:cs="Times New Roman"/>
-          <w:sz w:val="24"/>
-          <w:szCs w:val="24"/>
-          <w:lang w:eastAsia="en-PH"/>
-        </w:rPr>
-        <w:t xml:space="preserve"> and the outcomes of the Quality Control procedure will be preserved and used to monitor the activities or progress of the system. </w:t>
+        <w:t>The project team will adhere to and the outcomes of the Quality Control procedure will be preserved and used to monitor the activities or progress of the system. </w:t>
       </w:r>
     </w:p>
     <w:p>
@@ -3288,25 +3034,7 @@
           <w:sz w:val="24"/>
           <w:szCs w:val="24"/>
         </w:rPr>
-        <w:t xml:space="preserve">In summary, the </w:t>
-      </w:r>
-      <w:proofErr w:type="spellStart"/>
-      <w:r>
-        <w:rPr>
-          <w:rFonts w:ascii="Times New Roman" w:hAnsi="Times New Roman" w:cs="Times New Roman"/>
-          <w:sz w:val="24"/>
-          <w:szCs w:val="24"/>
-        </w:rPr>
-        <w:t>Villamin</w:t>
-      </w:r>
-      <w:proofErr w:type="spellEnd"/>
-      <w:r>
-        <w:rPr>
-          <w:rFonts w:ascii="Times New Roman" w:hAnsi="Times New Roman" w:cs="Times New Roman"/>
-          <w:sz w:val="24"/>
-          <w:szCs w:val="24"/>
-        </w:rPr>
-        <w:t xml:space="preserve"> Wood and Iron Works System project's quality control system is going to be essential to the development process. It will emphasize monitoring the overall performance. As part of the quality control process, the project team will diligently monitor and assess the product's quality, ensuring the required quality standards and customer requirements.</w:t>
+        <w:t>In summary, the Villamin Wood and Iron Works System project's quality control system is going to be essential to the development process. It will emphasize monitoring the overall performance. As part of the quality control process, the project team will diligently monitor and assess the product's quality, ensuring the required quality standards and customer requirements.</w:t>
       </w:r>
     </w:p>
     <w:p>
@@ -3351,25 +3079,7 @@
           <w:szCs w:val="24"/>
         </w:rPr>
         <w:lastRenderedPageBreak/>
-        <w:t xml:space="preserve">The </w:t>
-      </w:r>
-      <w:proofErr w:type="spellStart"/>
-      <w:r>
-        <w:rPr>
-          <w:rFonts w:ascii="Times New Roman" w:hAnsi="Times New Roman" w:cs="Times New Roman"/>
-          <w:sz w:val="24"/>
-          <w:szCs w:val="24"/>
-        </w:rPr>
-        <w:t>Villamin</w:t>
-      </w:r>
-      <w:proofErr w:type="spellEnd"/>
-      <w:r>
-        <w:rPr>
-          <w:rFonts w:ascii="Times New Roman" w:hAnsi="Times New Roman" w:cs="Times New Roman"/>
-          <w:sz w:val="24"/>
-          <w:szCs w:val="24"/>
-        </w:rPr>
-        <w:t xml:space="preserve"> Wood and Iron Works System project will employ the Agile Methodology throughout its life cycle to enable continuous review and improvement. To guarantee effective quality control, this plan will place a strong emphasis on transparency and cooperation.</w:t>
+        <w:t>The Villamin Wood and Iron Works System project will employ the Agile Methodology throughout its life cycle to enable continuous review and improvement. To guarantee effective quality control, this plan will place a strong emphasis on transparency and cooperation.</w:t>
       </w:r>
     </w:p>
     <w:p>

</xml_diff>